<commit_message>
Fix: Fixed missing slash between Solr and Hibernate
</commit_message>
<xml_diff>
--- a/cv/ben_follis_cv_simplified.docx
+++ b/cv/ben_follis_cv_simplified.docx
@@ -7,674 +7,55 @@
         <w:pStyle w:val="FirstParagraph"/>
       </w:pPr>
       <w:r>
-        <w:t xml:space="preserve">Ben Follis</w:t>
-      </w:r>
-      <w:r>
-        <w:br w:type="textWrapping"/>
-      </w:r>
-      <w:r>
         <w:t xml:space="preserve">Service Architect</w:t>
-      </w:r>
-      <w:r>
-        <w:br w:type="textWrapping"/>
-      </w:r>
-      <w:r>
-        <w:t xml:space="preserve">Location:</w:t>
-      </w:r>
-      <w:r>
-        <w:t xml:space="preserve">Belmont CA, U.S.A.</w:t>
-      </w:r>
-      <w:r>
-        <w:br w:type="textWrapping"/>
-      </w:r>
-      <w:r>
-        <w:t xml:space="preserve">Phone:</w:t>
-      </w:r>
-      <w:r>
-        <w:t xml:space="preserve">+1 510 974 6622</w:t>
-      </w:r>
-      <w:r>
-        <w:br w:type="textWrapping"/>
-      </w:r>
-      <w:r>
-        <w:t xml:space="preserve">Mail:</w:t>
-      </w:r>
-      <w:hyperlink r:id="rId21">
-        <w:r>
-          <w:rPr>
-            <w:rStyle w:val="Hyperlink"/>
-          </w:rPr>
-          <w:t xml:space="preserve">ben@follis.net</w:t>
-        </w:r>
-      </w:hyperlink>
-      <w:r>
-        <w:br w:type="textWrapping"/>
-      </w:r>
-      <w:r>
-        <w:t xml:space="preserve">Github:</w:t>
-      </w:r>
-      <w:hyperlink r:id="rId22">
-        <w:r>
-          <w:rPr>
-            <w:rStyle w:val="Hyperlink"/>
-          </w:rPr>
-          <w:t xml:space="preserve">github.com/benfollis</w:t>
-        </w:r>
-      </w:hyperlink>
-      <w:r>
-        <w:br w:type="textWrapping"/>
-      </w:r>
-      <w:r>
-        <w:t xml:space="preserve">LinkedIn:</w:t>
-      </w:r>
-      <w:hyperlink r:id="rId23">
-        <w:r>
-          <w:rPr>
-            <w:rStyle w:val="Hyperlink"/>
-          </w:rPr>
-          <w:t xml:space="preserve">ben-follis-04a92613</w:t>
-        </w:r>
-      </w:hyperlink>
-      <w:r>
-        <w:br w:type="textWrapping"/>
       </w:r>
     </w:p>
     <w:p>
       <w:pPr>
-        <w:pStyle w:val="Heading1"/>
-      </w:pPr>
-      <w:bookmarkStart w:id="24" w:name="who-am-i"/>
-      <w:bookmarkEnd w:id="24"/>
-      <w:r>
-        <w:t xml:space="preserve">Who am I?</w:t>
+        <w:pStyle w:val="BodyText"/>
+      </w:pPr>
+      <w:r>
+        <w:br w:type="textWrapping"/>
+      </w:r>
+      <w:r>
+        <w:br w:type="textWrapping"/>
       </w:r>
     </w:p>
     <w:p>
       <w:pPr>
-        <w:pStyle w:val="FirstParagraph"/>
-      </w:pPr>
-      <w:r>
-        <w:t xml:space="preserve">An experienced developer who’s done a little bit of everything. I’ve worked on the frontend, the backend, deployed servers, spun up AWS stacks, and even started a company. I’m looking for roles with interesting problems, doing meaningful work, preferably with a remote working environment.</w:t>
+        <w:pStyle w:val="BodyText"/>
+      </w:pPr>
+      <w:r>
+        <w:br w:type="textWrapping"/>
+      </w:r>
+      <w:r>
+        <w:br w:type="textWrapping"/>
+      </w:r>
+      <w:r>
+        <w:br w:type="textWrapping"/>
       </w:r>
     </w:p>
     <w:p>
       <w:pPr>
-        <w:pStyle w:val="Heading1"/>
-      </w:pPr>
-      <w:bookmarkStart w:id="25" w:name="skills"/>
-      <w:bookmarkEnd w:id="25"/>
-      <w:r>
-        <w:t xml:space="preserve">Skills</w:t>
+        <w:pStyle w:val="BodyText"/>
+      </w:pPr>
+      <w:r>
+        <w:t xml:space="preserve">An experienced developer who’s done a little bit of everything. I’ve worked on the frontend, the backend, deployed servers, spun up AWS stacks, and even started a company. I’m looking for roles with interesting problems, doing meaningful work, preferably with a remote working environment.</w:t>
       </w:r>
     </w:p>
     <w:p>
       <w:pPr>
-        <w:pStyle w:val="FirstParagraph"/>
-      </w:pPr>
-      <w:r>
-        <w:t xml:space="preserve">JavaScript, Node, React, AWS, Python, Java, Spring, Erlang, Solr, Ruby, Go</w:t>
+        <w:pStyle w:val="BodyText"/>
+      </w:pPr>
+      <w:r>
+        <w:t xml:space="preserve">5.5</w:t>
       </w:r>
     </w:p>
     <w:p>
       <w:pPr>
-        <w:pStyle w:val="Heading1"/>
-      </w:pPr>
-      <w:bookmarkStart w:id="26" w:name="experience"/>
-      <w:bookmarkEnd w:id="26"/>
-      <w:r>
-        <w:t xml:space="preserve">Experience</w:t>
-      </w:r>
-    </w:p>
-    <w:p>
-      <w:pPr>
-        <w:pStyle w:val="FirstParagraph"/>
-      </w:pPr>
-      <w:r>
-        <w:rPr>
-          <w:b/>
-        </w:rPr>
-        <w:t xml:space="preserve">Co-Founder</w:t>
-      </w:r>
-      <w:r>
-        <w:t xml:space="preserve"> </w:t>
-      </w:r>
-      <w:r>
-        <w:t xml:space="preserve">Uclusion Inc. 2019 – 2020</w:t>
-      </w:r>
-    </w:p>
-    <w:p>
-      <w:pPr>
-        <w:numPr>
-          <w:numId w:val="1001"/>
-          <w:ilvl w:val="0"/>
-        </w:numPr>
-      </w:pPr>
-      <w:r>
-        <w:t xml:space="preserve">Technical co-founder for early stage SaaS seeking to reform business communication</w:t>
-      </w:r>
-    </w:p>
-    <w:p>
-      <w:pPr>
-        <w:pStyle w:val="FirstParagraph"/>
-      </w:pPr>
-      <w:r>
-        <w:rPr>
-          <w:rStyle w:val="VerbatimChar"/>
-        </w:rPr>
-        <w:t xml:space="preserve">Serverless Framework</w:t>
-      </w:r>
-      <w:r>
-        <w:t xml:space="preserve">/</w:t>
-      </w:r>
-      <w:r>
-        <w:rPr>
-          <w:rStyle w:val="VerbatimChar"/>
-        </w:rPr>
-        <w:t xml:space="preserve">AWS Lambda</w:t>
-      </w:r>
-      <w:r>
-        <w:t xml:space="preserve">/</w:t>
-      </w:r>
-      <w:r>
-        <w:rPr>
-          <w:rStyle w:val="VerbatimChar"/>
-        </w:rPr>
-        <w:t xml:space="preserve">Node</w:t>
-      </w:r>
-      <w:r>
-        <w:t xml:space="preserve">/</w:t>
-      </w:r>
-      <w:r>
-        <w:rPr>
-          <w:rStyle w:val="VerbatimChar"/>
-        </w:rPr>
-        <w:t xml:space="preserve">React</w:t>
-      </w:r>
-      <w:r>
-        <w:t xml:space="preserve">/</w:t>
-      </w:r>
-      <w:r>
-        <w:rPr>
-          <w:rStyle w:val="VerbatimChar"/>
-        </w:rPr>
-        <w:t xml:space="preserve">Python</w:t>
-      </w:r>
-      <w:r>
-        <w:br w:type="textWrapping"/>
-      </w:r>
-      <w:r>
-        <w:rPr>
-          <w:b/>
-        </w:rPr>
-        <w:t xml:space="preserve">Senior Computer Scientist II</w:t>
-      </w:r>
-      <w:r>
-        <w:t xml:space="preserve"> </w:t>
-      </w:r>
-      <w:r>
-        <w:t xml:space="preserve">Adobe Inc. 2011 – 2019</w:t>
-      </w:r>
-    </w:p>
-    <w:p>
-      <w:pPr>
-        <w:numPr>
-          <w:numId w:val="1002"/>
-          <w:ilvl w:val="0"/>
-        </w:numPr>
-      </w:pPr>
-      <w:r>
-        <w:t xml:space="preserve">Designer and maintainer of Adobe Sign contract storage system</w:t>
-      </w:r>
-    </w:p>
-    <w:p>
-      <w:pPr>
-        <w:numPr>
-          <w:numId w:val="1002"/>
-          <w:ilvl w:val="0"/>
-        </w:numPr>
-      </w:pPr>
-      <w:r>
-        <w:t xml:space="preserve">Maintainer of document ingestion and processing pipelines</w:t>
-      </w:r>
-    </w:p>
-    <w:p>
-      <w:pPr>
-        <w:numPr>
-          <w:numId w:val="1002"/>
-          <w:ilvl w:val="0"/>
-        </w:numPr>
-      </w:pPr>
-      <w:r>
-        <w:t xml:space="preserve">Designer and maintainer of AWS deployment toolchain</w:t>
-      </w:r>
-    </w:p>
-    <w:p>
-      <w:pPr>
-        <w:numPr>
-          <w:numId w:val="1002"/>
-          <w:ilvl w:val="0"/>
-        </w:numPr>
-      </w:pPr>
-      <w:r>
-        <w:t xml:space="preserve">General backend systems performance hacker</w:t>
-      </w:r>
-    </w:p>
-    <w:p>
-      <w:pPr>
-        <w:numPr>
-          <w:numId w:val="1002"/>
-          <w:ilvl w:val="0"/>
-        </w:numPr>
-      </w:pPr>
-      <w:r>
-        <w:t xml:space="preserve">Tech lead on migration to AWS from hosted datacenter</w:t>
-      </w:r>
-    </w:p>
-    <w:p>
-      <w:pPr>
-        <w:numPr>
-          <w:numId w:val="1002"/>
-          <w:ilvl w:val="0"/>
-        </w:numPr>
-      </w:pPr>
-      <w:r>
-        <w:t xml:space="preserve">Owner of outbound event webhook systems, including SSL/TLS negotiation components</w:t>
-      </w:r>
-    </w:p>
-    <w:p>
-      <w:pPr>
-        <w:numPr>
-          <w:numId w:val="1002"/>
-          <w:ilvl w:val="0"/>
-        </w:numPr>
-      </w:pPr>
-      <w:r>
-        <w:t xml:space="preserve">Maintainer of contract search system</w:t>
-      </w:r>
-    </w:p>
-    <w:p>
-      <w:pPr>
-        <w:numPr>
-          <w:numId w:val="1002"/>
-          <w:ilvl w:val="0"/>
-        </w:numPr>
-      </w:pPr>
-      <w:r>
-        <w:t xml:space="preserve">Technical reference for new hires</w:t>
-      </w:r>
-    </w:p>
-    <w:p>
-      <w:pPr>
-        <w:numPr>
-          <w:numId w:val="1002"/>
-          <w:ilvl w:val="0"/>
-        </w:numPr>
-      </w:pPr>
-      <w:r>
-        <w:t xml:space="preserve">Technical design reviewer</w:t>
-      </w:r>
-    </w:p>
-    <w:p>
-      <w:pPr>
-        <w:numPr>
-          <w:numId w:val="1002"/>
-          <w:ilvl w:val="0"/>
-        </w:numPr>
-      </w:pPr>
-      <w:r>
-        <w:t xml:space="preserve">Designer of compile time i18n validation system</w:t>
-      </w:r>
-    </w:p>
-    <w:p>
-      <w:pPr>
-        <w:pStyle w:val="FirstParagraph"/>
-      </w:pPr>
-      <w:r>
-        <w:rPr>
-          <w:rStyle w:val="VerbatimChar"/>
-        </w:rPr>
-        <w:t xml:space="preserve">Java</w:t>
-      </w:r>
-      <w:r>
-        <w:t xml:space="preserve">/</w:t>
-      </w:r>
-      <w:r>
-        <w:rPr>
-          <w:rStyle w:val="VerbatimChar"/>
-        </w:rPr>
-        <w:t xml:space="preserve">Python</w:t>
-      </w:r>
-      <w:r>
-        <w:t xml:space="preserve">/</w:t>
-      </w:r>
-      <w:r>
-        <w:rPr>
-          <w:rStyle w:val="VerbatimChar"/>
-        </w:rPr>
-        <w:t xml:space="preserve">Ruby</w:t>
-      </w:r>
-      <w:r>
-        <w:t xml:space="preserve">/</w:t>
-      </w:r>
-      <w:r>
-        <w:rPr>
-          <w:rStyle w:val="VerbatimChar"/>
-        </w:rPr>
-        <w:t xml:space="preserve">AWS</w:t>
-      </w:r>
-      <w:r>
-        <w:t xml:space="preserve">/</w:t>
-      </w:r>
-      <w:r>
-        <w:rPr>
-          <w:rStyle w:val="VerbatimChar"/>
-        </w:rPr>
-        <w:t xml:space="preserve">Spring</w:t>
-      </w:r>
-      <w:r>
-        <w:t xml:space="preserve">/</w:t>
-      </w:r>
-      <w:r>
-        <w:rPr>
-          <w:rStyle w:val="VerbatimChar"/>
-        </w:rPr>
-        <w:t xml:space="preserve">Solr</w:t>
-      </w:r>
-      <w:r>
-        <w:rPr>
-          <w:rStyle w:val="VerbatimChar"/>
-        </w:rPr>
-        <w:t xml:space="preserve">Hibernate</w:t>
-      </w:r>
-      <w:r>
-        <w:t xml:space="preserve">/</w:t>
-      </w:r>
-      <w:r>
-        <w:rPr>
-          <w:rStyle w:val="VerbatimChar"/>
-        </w:rPr>
-        <w:t xml:space="preserve">Memcached</w:t>
-      </w:r>
-    </w:p>
-    <w:p>
-      <w:pPr>
         <w:pStyle w:val="BodyText"/>
       </w:pPr>
       <w:r>
-        <w:rPr>
-          <w:b/>
-        </w:rPr>
-        <w:t xml:space="preserve">Sr. Engineer</w:t>
-      </w:r>
-      <w:r>
-        <w:t xml:space="preserve"> </w:t>
-      </w:r>
-      <w:r>
-        <w:t xml:space="preserve">EchoSign.com 2009 – 2011</w:t>
-      </w:r>
-      <w:r>
-        <w:t xml:space="preserve"> </w:t>
-      </w:r>
-      <w:r>
-        <w:t xml:space="preserve">Acquired by Adobe and became Adobe Sign</w:t>
-      </w:r>
-    </w:p>
-    <w:p>
-      <w:pPr>
-        <w:numPr>
-          <w:numId w:val="1003"/>
-          <w:ilvl w:val="0"/>
-        </w:numPr>
-      </w:pPr>
-      <w:r>
-        <w:t xml:space="preserve">Co-designer of Capability based document security model</w:t>
-      </w:r>
-    </w:p>
-    <w:p>
-      <w:pPr>
-        <w:numPr>
-          <w:numId w:val="1003"/>
-          <w:ilvl w:val="0"/>
-        </w:numPr>
-      </w:pPr>
-      <w:r>
-        <w:t xml:space="preserve">Full stack development of electronic contract signing</w:t>
-      </w:r>
-    </w:p>
-    <w:p>
-      <w:pPr>
-        <w:numPr>
-          <w:numId w:val="1003"/>
-          <w:ilvl w:val="0"/>
-        </w:numPr>
-      </w:pPr>
-      <w:r>
-        <w:t xml:space="preserve">Designer of contract search system</w:t>
-      </w:r>
-    </w:p>
-    <w:p>
-      <w:pPr>
-        <w:pStyle w:val="FirstParagraph"/>
-      </w:pPr>
-      <w:r>
-        <w:rPr>
-          <w:rStyle w:val="VerbatimChar"/>
-        </w:rPr>
-        <w:t xml:space="preserve">Java</w:t>
-      </w:r>
-      <w:r>
-        <w:t xml:space="preserve">/</w:t>
-      </w:r>
-      <w:r>
-        <w:rPr>
-          <w:rStyle w:val="VerbatimChar"/>
-        </w:rPr>
-        <w:t xml:space="preserve">Spring</w:t>
-      </w:r>
-    </w:p>
-    <w:p>
-      <w:pPr>
-        <w:pStyle w:val="BodyText"/>
-      </w:pPr>
-      <w:r>
-        <w:rPr>
-          <w:b/>
-        </w:rPr>
-        <w:t xml:space="preserve">Design Engineer</w:t>
-      </w:r>
-      <w:r>
-        <w:t xml:space="preserve"> </w:t>
-      </w:r>
-      <w:r>
-        <w:t xml:space="preserve">Zmanda Inc. 2007 – 2009</w:t>
-      </w:r>
-    </w:p>
-    <w:p>
-      <w:pPr>
-        <w:numPr>
-          <w:numId w:val="1004"/>
-          <w:ilvl w:val="0"/>
-        </w:numPr>
-      </w:pPr>
-      <w:r>
-        <w:t xml:space="preserve">Designed and developed enterprise backup solution based on OSS Amanda Backup.</w:t>
-      </w:r>
-    </w:p>
-    <w:p>
-      <w:pPr>
-        <w:pStyle w:val="FirstParagraph"/>
-      </w:pPr>
-      <w:r>
-        <w:rPr>
-          <w:rStyle w:val="VerbatimChar"/>
-        </w:rPr>
-        <w:t xml:space="preserve">PHP</w:t>
-      </w:r>
-      <w:r>
-        <w:t xml:space="preserve">/</w:t>
-      </w:r>
-      <w:r>
-        <w:rPr>
-          <w:rStyle w:val="VerbatimChar"/>
-        </w:rPr>
-        <w:t xml:space="preserve">Perl</w:t>
-      </w:r>
-    </w:p>
-    <w:p>
-      <w:pPr>
-        <w:pStyle w:val="BodyText"/>
-      </w:pPr>
-      <w:r>
-        <w:rPr>
-          <w:b/>
-        </w:rPr>
-        <w:t xml:space="preserve">Sr. Programmer Analyst</w:t>
-      </w:r>
-      <w:r>
-        <w:t xml:space="preserve"> </w:t>
-      </w:r>
-      <w:r>
-        <w:t xml:space="preserve">State University of New York 2004 – 2007</w:t>
-      </w:r>
-    </w:p>
-    <w:p>
-      <w:pPr>
-        <w:numPr>
-          <w:numId w:val="1005"/>
-          <w:ilvl w:val="0"/>
-        </w:numPr>
-      </w:pPr>
-      <w:r>
-        <w:t xml:space="preserve">Application design and development lead for the Office of Library and Information Services</w:t>
-      </w:r>
-    </w:p>
-    <w:p>
-      <w:pPr>
-        <w:pStyle w:val="FirstParagraph"/>
-      </w:pPr>
-      <w:r>
-        <w:rPr>
-          <w:rStyle w:val="VerbatimChar"/>
-        </w:rPr>
-        <w:t xml:space="preserve">Ruby</w:t>
-      </w:r>
-      <w:r>
-        <w:t xml:space="preserve">/</w:t>
-      </w:r>
-      <w:r>
-        <w:rPr>
-          <w:rStyle w:val="VerbatimChar"/>
-        </w:rPr>
-        <w:t xml:space="preserve">Java</w:t>
-      </w:r>
-    </w:p>
-    <w:p>
-      <w:pPr>
-        <w:pStyle w:val="BodyText"/>
-      </w:pPr>
-      <w:r>
-        <w:rPr>
-          <w:b/>
-        </w:rPr>
-        <w:t xml:space="preserve">Web Developer</w:t>
-      </w:r>
-      <w:r>
-        <w:t xml:space="preserve"> </w:t>
-      </w:r>
-      <w:r>
-        <w:t xml:space="preserve">Advantage Performance Network 2003 – 2004</w:t>
-      </w:r>
-    </w:p>
-    <w:p>
-      <w:pPr>
-        <w:numPr>
-          <w:numId w:val="1006"/>
-          <w:ilvl w:val="0"/>
-        </w:numPr>
-      </w:pPr>
-      <w:r>
-        <w:t xml:space="preserve">Creator and maintainer of e-commerce and rewards web sites</w:t>
-      </w:r>
-    </w:p>
-    <w:p>
-      <w:pPr>
-        <w:pStyle w:val="FirstParagraph"/>
-      </w:pPr>
-      <w:r>
-        <w:rPr>
-          <w:rStyle w:val="VerbatimChar"/>
-        </w:rPr>
-        <w:t xml:space="preserve">.NET</w:t>
-      </w:r>
-      <w:r>
-        <w:t xml:space="preserve">/</w:t>
-      </w:r>
-      <w:r>
-        <w:rPr>
-          <w:rStyle w:val="VerbatimChar"/>
-        </w:rPr>
-        <w:t xml:space="preserve">JS</w:t>
-      </w:r>
-    </w:p>
-    <w:p>
-      <w:pPr>
-        <w:pStyle w:val="Heading1"/>
-      </w:pPr>
-      <w:bookmarkStart w:id="27" w:name="education"/>
-      <w:bookmarkEnd w:id="27"/>
-      <w:r>
-        <w:t xml:space="preserve">Education</w:t>
-      </w:r>
-    </w:p>
-    <w:p>
-      <w:pPr>
-        <w:pStyle w:val="FirstParagraph"/>
-      </w:pPr>
-      <w:r>
-        <w:rPr>
-          <w:b/>
-        </w:rPr>
-        <w:t xml:space="preserve">M.S. Computer Science</w:t>
-      </w:r>
-      <w:r>
-        <w:t xml:space="preserve"> </w:t>
-      </w:r>
-      <w:r>
-        <w:t xml:space="preserve">SUNY Albany 2004 – 2007</w:t>
-      </w:r>
-    </w:p>
-    <w:p>
-      <w:pPr>
-        <w:pStyle w:val="BodyText"/>
-      </w:pPr>
-      <w:r>
-        <w:rPr>
-          <w:b/>
-        </w:rPr>
-        <w:t xml:space="preserve">B.A. Computer Science</w:t>
-      </w:r>
-      <w:r>
-        <w:t xml:space="preserve"> </w:t>
-      </w:r>
-      <w:r>
-        <w:t xml:space="preserve">Gustavus Adolphus College 1998 – 2002</w:t>
-      </w:r>
-    </w:p>
-    <w:p>
-      <w:pPr>
-        <w:pStyle w:val="Heading1"/>
-      </w:pPr>
-      <w:bookmarkStart w:id="28" w:name="patents-granted"/>
-      <w:bookmarkEnd w:id="28"/>
-      <w:r>
-        <w:t xml:space="preserve">Patents Granted</w:t>
-      </w:r>
-    </w:p>
-    <w:p>
-      <w:pPr>
-        <w:pStyle w:val="FirstParagraph"/>
-      </w:pPr>
-      <w:r>
         <w:t xml:space="preserve">10,291,409 Storing, migrating, and controlling access to electronic documents during electronic document signing processes</w:t>
       </w:r>
       <w:r>
@@ -776,21 +157,6 @@
       <w:r>
         <w:br w:type="textWrapping"/>
       </w:r>
-    </w:p>
-    <w:p>
-      <w:pPr>
-        <w:pStyle w:val="Heading1"/>
-      </w:pPr>
-      <w:bookmarkStart w:id="29" w:name="hobbies"/>
-      <w:bookmarkEnd w:id="29"/>
-      <w:r>
-        <w:t xml:space="preserve">Hobbies</w:t>
-      </w:r>
-    </w:p>
-    <w:p>
-      <w:pPr>
-        <w:pStyle w:val="FirstParagraph"/>
-      </w:pPr>
       <w:r>
         <w:t xml:space="preserve">Ham Radio - KJ6KZW Amateur Extra</w:t>
       </w:r>
@@ -912,7 +278,7 @@
     </w:lvl>
   </w:abstractNum>
   <w:abstractNum w:abstractNumId="990">
-    <w:nsid w:val="62cd131b"/>
+    <w:nsid w:val="9903118d"/>
     <w:multiLevelType w:val="multilevel"/>
     <w:lvl w:ilvl="0">
       <w:numFmt w:val="bullet"/>
@@ -983,87 +349,6 @@
     <w:lvl w:ilvl="6">
       <w:numFmt w:val="bullet"/>
       <w:lvlText w:val=" "/>
-      <w:lvlJc w:val="left"/>
-      <w:pPr>
-        <w:tabs>
-          <w:tab w:val="num" w:pos="4320"/>
-        </w:tabs>
-        <w:ind w:left="4800" w:hanging="480"/>
-      </w:pPr>
-    </w:lvl>
-  </w:abstractNum>
-  <w:abstractNum w:abstractNumId="991">
-    <w:nsid w:val="7e4bd2d0"/>
-    <w:multiLevelType w:val="multilevel"/>
-    <w:lvl w:ilvl="0">
-      <w:numFmt w:val="bullet"/>
-      <w:lvlText w:val="•"/>
-      <w:lvlJc w:val="left"/>
-      <w:pPr>
-        <w:tabs>
-          <w:tab w:val="num" w:pos="0"/>
-        </w:tabs>
-        <w:ind w:left="480" w:hanging="480"/>
-      </w:pPr>
-    </w:lvl>
-    <w:lvl w:ilvl="1">
-      <w:numFmt w:val="bullet"/>
-      <w:lvlText w:val="–"/>
-      <w:lvlJc w:val="left"/>
-      <w:pPr>
-        <w:tabs>
-          <w:tab w:val="num" w:pos="720"/>
-        </w:tabs>
-        <w:ind w:left="1200" w:hanging="480"/>
-      </w:pPr>
-    </w:lvl>
-    <w:lvl w:ilvl="2">
-      <w:numFmt w:val="bullet"/>
-      <w:lvlText w:val="•"/>
-      <w:lvlJc w:val="left"/>
-      <w:pPr>
-        <w:tabs>
-          <w:tab w:val="num" w:pos="1440"/>
-        </w:tabs>
-        <w:ind w:left="1920" w:hanging="480"/>
-      </w:pPr>
-    </w:lvl>
-    <w:lvl w:ilvl="3">
-      <w:numFmt w:val="bullet"/>
-      <w:lvlText w:val="–"/>
-      <w:lvlJc w:val="left"/>
-      <w:pPr>
-        <w:tabs>
-          <w:tab w:val="num" w:pos="2160"/>
-        </w:tabs>
-        <w:ind w:left="2640" w:hanging="480"/>
-      </w:pPr>
-    </w:lvl>
-    <w:lvl w:ilvl="4">
-      <w:numFmt w:val="bullet"/>
-      <w:lvlText w:val="•"/>
-      <w:lvlJc w:val="left"/>
-      <w:pPr>
-        <w:tabs>
-          <w:tab w:val="num" w:pos="2880"/>
-        </w:tabs>
-        <w:ind w:left="3360" w:hanging="480"/>
-      </w:pPr>
-    </w:lvl>
-    <w:lvl w:ilvl="5">
-      <w:numFmt w:val="bullet"/>
-      <w:lvlText w:val="–"/>
-      <w:lvlJc w:val="left"/>
-      <w:pPr>
-        <w:tabs>
-          <w:tab w:val="num" w:pos="3600"/>
-        </w:tabs>
-        <w:ind w:left="4080" w:hanging="480"/>
-      </w:pPr>
-    </w:lvl>
-    <w:lvl w:ilvl="6">
-      <w:numFmt w:val="bullet"/>
-      <w:lvlText w:val="•"/>
       <w:lvlJc w:val="left"/>
       <w:pPr>
         <w:tabs>
@@ -1078,24 +363,6 @@
   </w:num>
   <w:num w:numId="1000">
     <w:abstractNumId w:val="990"/>
-  </w:num>
-  <w:num w:numId="1001">
-    <w:abstractNumId w:val="991"/>
-  </w:num>
-  <w:num w:numId="1002">
-    <w:abstractNumId w:val="991"/>
-  </w:num>
-  <w:num w:numId="1003">
-    <w:abstractNumId w:val="991"/>
-  </w:num>
-  <w:num w:numId="1004">
-    <w:abstractNumId w:val="991"/>
-  </w:num>
-  <w:num w:numId="1005">
-    <w:abstractNumId w:val="991"/>
-  </w:num>
-  <w:num w:numId="1006">
-    <w:abstractNumId w:val="991"/>
   </w:num>
 </w:numbering>
 </file>

</xml_diff>